<commit_message>
Cleaned up code and doco.
</commit_message>
<xml_diff>
--- a/ACS_Analysis.docx
+++ b/ACS_Analysis.docx
@@ -47,19 +47,19 @@
         <w:pStyle w:val="Date"/>
       </w:pPr>
       <w:r>
-        <w:t xml:space="preserve">December</w:t>
-      </w:r>
-      <w:r>
-        <w:t xml:space="preserve"> </w:t>
-      </w:r>
-      <w:r>
-        <w:t xml:space="preserve">15,</w:t>
-      </w:r>
-      <w:r>
-        <w:t xml:space="preserve"> </w:t>
-      </w:r>
-      <w:r>
-        <w:t xml:space="preserve">2018</w:t>
+        <w:t xml:space="preserve">October</w:t>
+      </w:r>
+      <w:r>
+        <w:t xml:space="preserve"> </w:t>
+      </w:r>
+      <w:r>
+        <w:t xml:space="preserve">3,</w:t>
+      </w:r>
+      <w:r>
+        <w:t xml:space="preserve"> </w:t>
+      </w:r>
+      <w:r>
+        <w:t xml:space="preserve">2019</w:t>
       </w:r>
     </w:p>
     <w:p>
@@ -599,7 +599,10 @@
     </w:p>
     <w:p>
       <w:pPr>
-        <w:pStyle w:val="BodyText"/>
+        <w:numPr>
+          <w:numId w:val="1001"/>
+          <w:ilvl w:val="0"/>
+        </w:numPr>
       </w:pPr>
       <w:r>
         <w:t xml:space="preserve">The histogram does not appear to be unimodel. While there is one dominant hump at 90, there’s also other smaller ones at 85 and ~94.</w:t>
@@ -607,7 +610,10 @@
     </w:p>
     <w:p>
       <w:pPr>
-        <w:pStyle w:val="BodyText"/>
+        <w:numPr>
+          <w:numId w:val="1001"/>
+          <w:ilvl w:val="0"/>
+        </w:numPr>
       </w:pPr>
       <w:r>
         <w:t xml:space="preserve">The histogram is clearly skewed right, with counts between 85 and 95 dominating the graph.</w:t>
@@ -615,7 +621,10 @@
     </w:p>
     <w:p>
       <w:pPr>
-        <w:pStyle w:val="BodyText"/>
+        <w:numPr>
+          <w:numId w:val="1001"/>
+          <w:ilvl w:val="0"/>
+        </w:numPr>
       </w:pPr>
       <w:r>
         <w:t xml:space="preserve">This histogram is not bell-shaped; there are clear sub-peaks at 85 and ~94 and valleys at ~86 and ~93. (There</w:t>
@@ -629,7 +638,10 @@
     </w:p>
     <w:p>
       <w:pPr>
-        <w:pStyle w:val="BodyText"/>
+        <w:numPr>
+          <w:numId w:val="1001"/>
+          <w:ilvl w:val="0"/>
+        </w:numPr>
       </w:pPr>
       <w:r>
         <w:t xml:space="preserve">Looking at the historgram as a whole (and without any other calculations), I’d say it is not a normal distribution; the distribution goes from about 65 - 100 with the majority of degrees between 85 and 100, which implies the distribution is skewed towards the higher values.</w:t>
@@ -637,7 +649,7 @@
     </w:p>
     <w:p>
       <w:pPr>
-        <w:pStyle w:val="BodyText"/>
+        <w:pStyle w:val="FirstParagraph"/>
       </w:pPr>
       <w:r>
         <w:t xml:space="preserve">Continuing on…</w:t>
@@ -1191,7 +1203,10 @@
     </w:p>
     <w:p>
       <w:pPr>
-        <w:pStyle w:val="BodyText"/>
+        <w:numPr>
+          <w:numId w:val="1002"/>
+          <w:ilvl w:val="0"/>
+        </w:numPr>
       </w:pPr>
       <w:r>
         <w:t xml:space="preserve">The solid line is a reference line of the probability plot.</w:t>
@@ -1199,7 +1214,10 @@
     </w:p>
     <w:p>
       <w:pPr>
-        <w:pStyle w:val="BodyText"/>
+        <w:numPr>
+          <w:numId w:val="1002"/>
+          <w:ilvl w:val="0"/>
+        </w:numPr>
       </w:pPr>
       <w:r>
         <w:t xml:space="preserve">While visualizaton makes it looks visually</w:t>
@@ -1220,38 +1238,23 @@
         <w:t xml:space="preserve"> </w:t>
       </w:r>
       <w:r>
-        <w:t xml:space="preserve">to normal, the fact remains that The pattern</w:t>
-      </w:r>
-      <w:r>
-        <w:t xml:space="preserve"> </w:t>
-      </w:r>
-      <w:r>
-        <w:t xml:space="preserve">of data is non-linear. This says to me that the distribution is (still) not normal, providing more</w:t>
-      </w:r>
-      <w:r>
-        <w:t xml:space="preserve"> </w:t>
-      </w:r>
-      <w:r>
-        <w:t xml:space="preserve">statistical evidence to the visual conclusion earlier.</w:t>
-      </w:r>
-    </w:p>
-    <w:p>
-      <w:pPr>
-        <w:pStyle w:val="BodyText"/>
-      </w:pPr>
-      <w:r>
-        <w:t xml:space="preserve">The values are far more closely distributed between ~-.5 and 1 and on a scale of -2 to 2, this</w:t>
-      </w:r>
-      <w:r>
-        <w:t xml:space="preserve"> </w:t>
-      </w:r>
-      <w:r>
-        <w:t xml:space="preserve">implies a skew to the right.</w:t>
-      </w:r>
-    </w:p>
-    <w:p>
-      <w:pPr>
-        <w:pStyle w:val="BodyText"/>
+        <w:t xml:space="preserve">to normal, the fact remains that The pattern of data is non-linear. This says to me that the distribution is (still) not normal, providing more statistical evidence to the visual conclusion earlier.</w:t>
+      </w:r>
+    </w:p>
+    <w:p>
+      <w:pPr>
+        <w:numPr>
+          <w:numId w:val="1002"/>
+          <w:ilvl w:val="0"/>
+        </w:numPr>
+      </w:pPr>
+      <w:r>
+        <w:t xml:space="preserve">The values are far more closely distributed between ~-.5 and 1 and on a scale of -2 to 2, this implies a skew to the right.</w:t>
+      </w:r>
+    </w:p>
+    <w:p>
+      <w:pPr>
+        <w:pStyle w:val="FirstParagraph"/>
       </w:pPr>
       <w:r>
         <w:t xml:space="preserve">Using stat.desc() function from</w:t>
@@ -1482,157 +1485,99 @@
     </w:p>
     <w:p>
       <w:pPr>
-        <w:pStyle w:val="SourceCode"/>
-      </w:pPr>
-      <w:r>
-        <w:rPr>
-          <w:rStyle w:val="VerbatimChar"/>
-        </w:rPr>
-        <w:t xml:space="preserve">* Skew - the value -1.67 says that the distribution has a long tail in the</w:t>
-      </w:r>
-      <w:r>
-        <w:br w:type="textWrapping"/>
-      </w:r>
-      <w:r>
-        <w:rPr>
-          <w:rStyle w:val="VerbatimChar"/>
-        </w:rPr>
-        <w:t xml:space="preserve">negative direction. It also says that median is larger than the mean, which</w:t>
-      </w:r>
-      <w:r>
-        <w:br w:type="textWrapping"/>
-      </w:r>
-      <w:r>
-        <w:rPr>
-          <w:rStyle w:val="VerbatimChar"/>
-        </w:rPr>
-        <w:t xml:space="preserve">is true (88.70 to 87.63). The significant number of values on the tail pulls</w:t>
-      </w:r>
-      <w:r>
-        <w:br w:type="textWrapping"/>
-      </w:r>
-      <w:r>
-        <w:rPr>
-          <w:rStyle w:val="VerbatimChar"/>
-        </w:rPr>
-        <w:t xml:space="preserve">the mean down. More to the points made previously, the mass of values is</w:t>
-      </w:r>
-      <w:r>
-        <w:br w:type="textWrapping"/>
-      </w:r>
-      <w:r>
-        <w:rPr>
-          <w:rStyle w:val="VerbatimChar"/>
-        </w:rPr>
-        <w:t xml:space="preserve">on the right.</w:t>
-      </w:r>
-      <w:r>
-        <w:br w:type="textWrapping"/>
-      </w:r>
-      <w:r>
-        <w:br w:type="textWrapping"/>
-      </w:r>
-      <w:r>
-        <w:rPr>
-          <w:rStyle w:val="VerbatimChar"/>
-        </w:rPr>
-        <w:t xml:space="preserve">* Kurtosis - this measure desribes the measure of both tails (unlike skew).</w:t>
-      </w:r>
-      <w:r>
-        <w:br w:type="textWrapping"/>
-      </w:r>
-      <w:r>
-        <w:rPr>
-          <w:rStyle w:val="VerbatimChar"/>
-        </w:rPr>
-        <w:t xml:space="preserve">Stated another way, it's a measure of tailedness. (Sources: https://www.spcforexcel.com/knowledge/basic-statistics/are-skewness-and-kurtosis-useful-statistics and https://en.wikipedia.org/wiki/Kurtosis)</w:t>
-      </w:r>
-      <w:r>
-        <w:br w:type="textWrapping"/>
-      </w:r>
-      <w:r>
-        <w:br w:type="textWrapping"/>
-      </w:r>
-      <w:r>
-        <w:rPr>
-          <w:rStyle w:val="VerbatimChar"/>
-        </w:rPr>
-        <w:t xml:space="preserve">The value 4.35 shows that HSDegree is leptokurtic (&gt;0) with too many scores</w:t>
-      </w:r>
-      <w:r>
-        <w:br w:type="textWrapping"/>
-      </w:r>
-      <w:r>
-        <w:rPr>
-          <w:rStyle w:val="VerbatimChar"/>
-        </w:rPr>
-        <w:t xml:space="preserve">in the tails (in this case on the left tail).</w:t>
-      </w:r>
-      <w:r>
-        <w:br w:type="textWrapping"/>
-      </w:r>
-      <w:r>
-        <w:br w:type="textWrapping"/>
-      </w:r>
-      <w:r>
-        <w:rPr>
-          <w:rStyle w:val="VerbatimChar"/>
-        </w:rPr>
-        <w:t xml:space="preserve">* z-scores - generally, according to the Discovering Statistics Using R</w:t>
-      </w:r>
-      <w:r>
-        <w:br w:type="textWrapping"/>
-      </w:r>
-      <w:r>
-        <w:rPr>
-          <w:rStyle w:val="VerbatimChar"/>
-        </w:rPr>
-        <w:t xml:space="preserve">"text", z-score is "the value of an observation expressed in standard</w:t>
-      </w:r>
-      <w:r>
-        <w:br w:type="textWrapping"/>
-      </w:r>
-      <w:r>
-        <w:rPr>
-          <w:rStyle w:val="VerbatimChar"/>
-        </w:rPr>
-        <w:t xml:space="preserve">deviation units." However, the z-score is not computed using stats.desc(). </w:t>
-      </w:r>
-      <w:r>
-        <w:br w:type="textWrapping"/>
-      </w:r>
-      <w:r>
-        <w:rPr>
-          <w:rStyle w:val="VerbatimChar"/>
-        </w:rPr>
-        <w:t xml:space="preserve">The value can be calculated, however, using z = (X - μ) / σ where z is the </w:t>
-      </w:r>
-      <w:r>
-        <w:br w:type="textWrapping"/>
-      </w:r>
-      <w:r>
-        <w:rPr>
-          <w:rStyle w:val="VerbatimChar"/>
-        </w:rPr>
-        <w:t xml:space="preserve">z-score, X is the value of the element, μ is the population mean, and σ is </w:t>
-      </w:r>
-      <w:r>
-        <w:br w:type="textWrapping"/>
-      </w:r>
-      <w:r>
-        <w:rPr>
-          <w:rStyle w:val="VerbatimChar"/>
-        </w:rPr>
-        <w:t xml:space="preserve">the standard deviation. In this case, we have no X, so I'm unsure what is</w:t>
-      </w:r>
-      <w:r>
-        <w:br w:type="textWrapping"/>
-      </w:r>
-      <w:r>
-        <w:rPr>
-          <w:rStyle w:val="VerbatimChar"/>
-        </w:rPr>
-        <w:t xml:space="preserve">expected. </w:t>
+        <w:numPr>
+          <w:numId w:val="1003"/>
+          <w:ilvl w:val="0"/>
+        </w:numPr>
+      </w:pPr>
+      <w:r>
+        <w:t xml:space="preserve">Skew - the value -1.67 says that the distribution has a long tail in the negative direction. It also says that median is larger than the mean, which is true (88.70 to 87.63). The significant number of values on the tail pulls the mean down. More to the points made previously, the mass of values is on the right.</w:t>
+      </w:r>
+    </w:p>
+    <w:p>
+      <w:pPr>
+        <w:numPr>
+          <w:numId w:val="1003"/>
+          <w:ilvl w:val="0"/>
+        </w:numPr>
+      </w:pPr>
+      <w:r>
+        <w:t xml:space="preserve">Kurtosis - this measure desribes the measure of both tails (unlike skew). Stated another way, it’s a measure of tailedness. (Sources:</w:t>
+      </w:r>
+      <w:r>
+        <w:t xml:space="preserve"> </w:t>
+      </w:r>
+      <w:hyperlink r:id="rId23">
+        <w:r>
+          <w:rPr>
+            <w:rStyle w:val="Hyperlink"/>
+          </w:rPr>
+          <w:t xml:space="preserve">https://www.spcforexcel.com/knowledge/basic-statistics/are-skewness-and-kurtosis-useful-statistics</w:t>
+        </w:r>
+      </w:hyperlink>
+      <w:r>
+        <w:t xml:space="preserve"> </w:t>
+      </w:r>
+      <w:r>
+        <w:t xml:space="preserve">and</w:t>
+      </w:r>
+      <w:r>
+        <w:t xml:space="preserve"> </w:t>
+      </w:r>
+      <w:hyperlink r:id="rId24">
+        <w:r>
+          <w:rPr>
+            <w:rStyle w:val="Hyperlink"/>
+          </w:rPr>
+          <w:t xml:space="preserve">https://en.wikipedia.org/wiki/Kurtosis</w:t>
+        </w:r>
+      </w:hyperlink>
+      <w:r>
+        <w:t xml:space="preserve">). The value 4.35 shows that HSDegree is leptokurtic (&gt;0) with too many scores in the tails (in this case on the left tail).</w:t>
+      </w:r>
+    </w:p>
+    <w:p>
+      <w:pPr>
+        <w:numPr>
+          <w:numId w:val="1003"/>
+          <w:ilvl w:val="0"/>
+        </w:numPr>
+      </w:pPr>
+      <w:r>
+        <w:t xml:space="preserve">z-scores - generally, according to the Discovering Statistics Using R</w:t>
+      </w:r>
+      <w:r>
+        <w:t xml:space="preserve"> </w:t>
+      </w:r>
+      <w:r>
+        <w:t xml:space="preserve">“</w:t>
+      </w:r>
+      <w:r>
+        <w:t xml:space="preserve">text</w:t>
+      </w:r>
+      <w:r>
+        <w:t xml:space="preserve">”</w:t>
+      </w:r>
+      <w:r>
+        <w:t xml:space="preserve">, z-score is</w:t>
+      </w:r>
+      <w:r>
+        <w:t xml:space="preserve"> </w:t>
+      </w:r>
+      <w:r>
+        <w:t xml:space="preserve">“</w:t>
+      </w:r>
+      <w:r>
+        <w:t xml:space="preserve">the value of an observation expressed in standard deviation units.</w:t>
+      </w:r>
+      <w:r>
+        <w:t xml:space="preserve">”</w:t>
+      </w:r>
+      <w:r>
+        <w:t xml:space="preserve"> </w:t>
+      </w:r>
+      <w:r>
+        <w:t xml:space="preserve">However, the z-score is not computed using stats.desc(). The value can be calculated, however, using z = (X - μ) / σ where z is the z-score, X is the value of the element, μ is the population mean, and σ is the standard deviation. In this case, we have no X, so I’m unsure what is expected.</w:t>
       </w:r>
     </w:p>
     <w:p>
@@ -1749,674 +1694,6 @@
                 <pic:pic>
                   <pic:nvPicPr>
                     <pic:cNvPr descr="ACS_Analysis_files/figure-docx/unnamed-chunk-7-1.png" id="0" name="Picture"/>
-                    <pic:cNvPicPr>
-                      <a:picLocks noChangeArrowheads="1" noChangeAspect="1"/>
-                    </pic:cNvPicPr>
-                  </pic:nvPicPr>
-                  <pic:blipFill>
-                    <a:blip r:embed="rId23"/>
-                    <a:stretch>
-                      <a:fillRect/>
-                    </a:stretch>
-                  </pic:blipFill>
-                  <pic:spPr bwMode="auto">
-                    <a:xfrm>
-                      <a:off x="0" y="0"/>
-                      <a:ext cx="4620126" cy="3696101"/>
-                    </a:xfrm>
-                    <a:prstGeom prst="rect">
-                      <a:avLst/>
-                    </a:prstGeom>
-                    <a:noFill/>
-                    <a:ln w="9525">
-                      <a:noFill/>
-                      <a:headEnd/>
-                      <a:tailEnd/>
-                    </a:ln>
-                  </pic:spPr>
-                </pic:pic>
-              </a:graphicData>
-            </a:graphic>
-          </wp:inline>
-        </w:drawing>
-      </w:r>
-    </w:p>
-    <w:p>
-      <w:pPr>
-        <w:pStyle w:val="SourceCode"/>
-      </w:pPr>
-      <w:r>
-        <w:rPr>
-          <w:rStyle w:val="KeywordTok"/>
-        </w:rPr>
-        <w:t xml:space="preserve">ggplot</w:t>
-      </w:r>
-      <w:r>
-        <w:rPr>
-          <w:rStyle w:val="NormalTok"/>
-        </w:rPr>
-        <w:t xml:space="preserve">(comm_sur, </w:t>
-      </w:r>
-      <w:r>
-        <w:rPr>
-          <w:rStyle w:val="KeywordTok"/>
-        </w:rPr>
-        <w:t xml:space="preserve">aes</w:t>
-      </w:r>
-      <w:r>
-        <w:rPr>
-          <w:rStyle w:val="NormalTok"/>
-        </w:rPr>
-        <w:t xml:space="preserve">(</w:t>
-      </w:r>
-      <w:r>
-        <w:rPr>
-          <w:rStyle w:val="DataTypeTok"/>
-        </w:rPr>
-        <w:t xml:space="preserve">x =</w:t>
-      </w:r>
-      <w:r>
-        <w:rPr>
-          <w:rStyle w:val="NormalTok"/>
-        </w:rPr>
-        <w:t xml:space="preserve"> BachDegree)) </w:t>
-      </w:r>
-      <w:r>
-        <w:rPr>
-          <w:rStyle w:val="OperatorTok"/>
-        </w:rPr>
-        <w:t xml:space="preserve">+</w:t>
-      </w:r>
-      <w:r>
-        <w:rPr>
-          <w:rStyle w:val="StringTok"/>
-        </w:rPr>
-        <w:t xml:space="preserve"> </w:t>
-      </w:r>
-      <w:r>
-        <w:rPr>
-          <w:rStyle w:val="KeywordTok"/>
-        </w:rPr>
-        <w:t xml:space="preserve">geom_histogram</w:t>
-      </w:r>
-      <w:r>
-        <w:rPr>
-          <w:rStyle w:val="NormalTok"/>
-        </w:rPr>
-        <w:t xml:space="preserve">(</w:t>
-      </w:r>
-      <w:r>
-        <w:rPr>
-          <w:rStyle w:val="DataTypeTok"/>
-        </w:rPr>
-        <w:t xml:space="preserve">binwidth=</w:t>
-      </w:r>
-      <w:r>
-        <w:rPr>
-          <w:rStyle w:val="DecValTok"/>
-        </w:rPr>
-        <w:t xml:space="preserve">1</w:t>
-      </w:r>
-      <w:r>
-        <w:rPr>
-          <w:rStyle w:val="NormalTok"/>
-        </w:rPr>
-        <w:t xml:space="preserve">) </w:t>
-      </w:r>
-      <w:r>
-        <w:rPr>
-          <w:rStyle w:val="OperatorTok"/>
-        </w:rPr>
-        <w:t xml:space="preserve">+</w:t>
-      </w:r>
-      <w:r>
-        <w:rPr>
-          <w:rStyle w:val="StringTok"/>
-        </w:rPr>
-        <w:t xml:space="preserve">   </w:t>
-      </w:r>
-      <w:r>
-        <w:br w:type="textWrapping"/>
-      </w:r>
-      <w:r>
-        <w:rPr>
-          <w:rStyle w:val="StringTok"/>
-        </w:rPr>
-        <w:t xml:space="preserve">  </w:t>
-      </w:r>
-      <w:r>
-        <w:rPr>
-          <w:rStyle w:val="KeywordTok"/>
-        </w:rPr>
-        <w:t xml:space="preserve">ggtitle</w:t>
-      </w:r>
-      <w:r>
-        <w:rPr>
-          <w:rStyle w:val="NormalTok"/>
-        </w:rPr>
-        <w:t xml:space="preserve">(</w:t>
-      </w:r>
-      <w:r>
-        <w:rPr>
-          <w:rStyle w:val="StringTok"/>
-        </w:rPr>
-        <w:t xml:space="preserve">"Histogram of Bachelor Degree"</w:t>
-      </w:r>
-      <w:r>
-        <w:rPr>
-          <w:rStyle w:val="NormalTok"/>
-        </w:rPr>
-        <w:t xml:space="preserve">) </w:t>
-      </w:r>
-      <w:r>
-        <w:rPr>
-          <w:rStyle w:val="OperatorTok"/>
-        </w:rPr>
-        <w:t xml:space="preserve">+</w:t>
-      </w:r>
-      <w:r>
-        <w:br w:type="textWrapping"/>
-      </w:r>
-      <w:r>
-        <w:rPr>
-          <w:rStyle w:val="StringTok"/>
-        </w:rPr>
-        <w:t xml:space="preserve">  </w:t>
-      </w:r>
-      <w:r>
-        <w:rPr>
-          <w:rStyle w:val="KeywordTok"/>
-        </w:rPr>
-        <w:t xml:space="preserve">labs</w:t>
-      </w:r>
-      <w:r>
-        <w:rPr>
-          <w:rStyle w:val="NormalTok"/>
-        </w:rPr>
-        <w:t xml:space="preserve">(</w:t>
-      </w:r>
-      <w:r>
-        <w:rPr>
-          <w:rStyle w:val="DataTypeTok"/>
-        </w:rPr>
-        <w:t xml:space="preserve">x =</w:t>
-      </w:r>
-      <w:r>
-        <w:rPr>
-          <w:rStyle w:val="NormalTok"/>
-        </w:rPr>
-        <w:t xml:space="preserve"> </w:t>
-      </w:r>
-      <w:r>
-        <w:rPr>
-          <w:rStyle w:val="StringTok"/>
-        </w:rPr>
-        <w:t xml:space="preserve">"Count of Bachelor Degrees"</w:t>
-      </w:r>
-      <w:r>
-        <w:rPr>
-          <w:rStyle w:val="NormalTok"/>
-        </w:rPr>
-        <w:t xml:space="preserve">, </w:t>
-      </w:r>
-      <w:r>
-        <w:rPr>
-          <w:rStyle w:val="DataTypeTok"/>
-        </w:rPr>
-        <w:t xml:space="preserve">y =</w:t>
-      </w:r>
-      <w:r>
-        <w:rPr>
-          <w:rStyle w:val="NormalTok"/>
-        </w:rPr>
-        <w:t xml:space="preserve"> </w:t>
-      </w:r>
-      <w:r>
-        <w:rPr>
-          <w:rStyle w:val="StringTok"/>
-        </w:rPr>
-        <w:t xml:space="preserve">"Frequency"</w:t>
-      </w:r>
-      <w:r>
-        <w:rPr>
-          <w:rStyle w:val="NormalTok"/>
-        </w:rPr>
-        <w:t xml:space="preserve">)</w:t>
-      </w:r>
-    </w:p>
-    <w:p>
-      <w:pPr>
-        <w:pStyle w:val="FirstParagraph"/>
-      </w:pPr>
-      <w:r>
-        <w:drawing>
-          <wp:inline>
-            <wp:extent cx="4620126" cy="3696101"/>
-            <wp:effectExtent b="0" l="0" r="0" t="0"/>
-            <wp:docPr descr="" title="" id="1" name="Picture"/>
-            <a:graphic>
-              <a:graphicData uri="http://schemas.openxmlformats.org/drawingml/2006/picture">
-                <pic:pic>
-                  <pic:nvPicPr>
-                    <pic:cNvPr descr="ACS_Analysis_files/figure-docx/unnamed-chunk-7-2.png" id="0" name="Picture"/>
-                    <pic:cNvPicPr>
-                      <a:picLocks noChangeArrowheads="1" noChangeAspect="1"/>
-                    </pic:cNvPicPr>
-                  </pic:nvPicPr>
-                  <pic:blipFill>
-                    <a:blip r:embed="rId24"/>
-                    <a:stretch>
-                      <a:fillRect/>
-                    </a:stretch>
-                  </pic:blipFill>
-                  <pic:spPr bwMode="auto">
-                    <a:xfrm>
-                      <a:off x="0" y="0"/>
-                      <a:ext cx="4620126" cy="3696101"/>
-                    </a:xfrm>
-                    <a:prstGeom prst="rect">
-                      <a:avLst/>
-                    </a:prstGeom>
-                    <a:noFill/>
-                    <a:ln w="9525">
-                      <a:noFill/>
-                      <a:headEnd/>
-                      <a:tailEnd/>
-                    </a:ln>
-                  </pic:spPr>
-                </pic:pic>
-              </a:graphicData>
-            </a:graphic>
-          </wp:inline>
-        </w:drawing>
-      </w:r>
-    </w:p>
-    <w:p>
-      <w:pPr>
-        <w:pStyle w:val="BodyText"/>
-      </w:pPr>
-      <w:r>
-        <w:t xml:space="preserve">Analysis:</w:t>
-      </w:r>
-      <w:r>
-        <w:t xml:space="preserve"> </w:t>
-      </w:r>
-      <w:r>
-        <w:t xml:space="preserve">a) The histogram does not appear to be unimodel. While there is</w:t>
-      </w:r>
-      <w:r>
-        <w:t xml:space="preserve"> </w:t>
-      </w:r>
-      <w:r>
-        <w:t xml:space="preserve">one dominant hump at 30, there’s also other smaller ones throughout the</w:t>
-      </w:r>
-      <w:r>
-        <w:t xml:space="preserve"> </w:t>
-      </w:r>
-      <w:r>
-        <w:t xml:space="preserve">disribution, especially above 30.</w:t>
-      </w:r>
-    </w:p>
-    <w:p>
-      <w:pPr>
-        <w:pStyle w:val="SourceCode"/>
-      </w:pPr>
-      <w:r>
-        <w:rPr>
-          <w:rStyle w:val="VerbatimChar"/>
-        </w:rPr>
-        <w:t xml:space="preserve">b) The histogram is clearly skewed left, with counts below 40 dominating the graph.</w:t>
-      </w:r>
-      <w:r>
-        <w:br w:type="textWrapping"/>
-      </w:r>
-      <w:r>
-        <w:br w:type="textWrapping"/>
-      </w:r>
-      <w:r>
-        <w:rPr>
-          <w:rStyle w:val="VerbatimChar"/>
-        </w:rPr>
-        <w:t xml:space="preserve">c) There are clear sub-peaks throughout and the peak itself is (fairly far) left of center. It is not</w:t>
-      </w:r>
-      <w:r>
-        <w:br w:type="textWrapping"/>
-      </w:r>
-      <w:r>
-        <w:rPr>
-          <w:rStyle w:val="VerbatimChar"/>
-        </w:rPr>
-        <w:t xml:space="preserve">bell-shaped.</w:t>
-      </w:r>
-      <w:r>
-        <w:br w:type="textWrapping"/>
-      </w:r>
-      <w:r>
-        <w:br w:type="textWrapping"/>
-      </w:r>
-      <w:r>
-        <w:rPr>
-          <w:rStyle w:val="VerbatimChar"/>
-        </w:rPr>
-        <w:t xml:space="preserve">d) Looking at the historgram as a whole (and without any other calculations), I'd say it is not normal; the </w:t>
-      </w:r>
-      <w:r>
-        <w:br w:type="textWrapping"/>
-      </w:r>
-      <w:r>
-        <w:rPr>
-          <w:rStyle w:val="VerbatimChar"/>
-        </w:rPr>
-        <w:t xml:space="preserve">distribution is skewed towards the lower values. </w:t>
-      </w:r>
-    </w:p>
-    <w:p>
-      <w:pPr>
-        <w:pStyle w:val="FirstParagraph"/>
-      </w:pPr>
-      <w:r>
-        <w:t xml:space="preserve">Adding normal curve to the histogram:</w:t>
-      </w:r>
-    </w:p>
-    <w:p>
-      <w:pPr>
-        <w:pStyle w:val="SourceCode"/>
-      </w:pPr>
-      <w:r>
-        <w:rPr>
-          <w:rStyle w:val="KeywordTok"/>
-        </w:rPr>
-        <w:t xml:space="preserve">ggplot</w:t>
-      </w:r>
-      <w:r>
-        <w:rPr>
-          <w:rStyle w:val="NormalTok"/>
-        </w:rPr>
-        <w:t xml:space="preserve">(comm_sur, </w:t>
-      </w:r>
-      <w:r>
-        <w:rPr>
-          <w:rStyle w:val="KeywordTok"/>
-        </w:rPr>
-        <w:t xml:space="preserve">aes</w:t>
-      </w:r>
-      <w:r>
-        <w:rPr>
-          <w:rStyle w:val="NormalTok"/>
-        </w:rPr>
-        <w:t xml:space="preserve">(</w:t>
-      </w:r>
-      <w:r>
-        <w:rPr>
-          <w:rStyle w:val="DataTypeTok"/>
-        </w:rPr>
-        <w:t xml:space="preserve">x =</w:t>
-      </w:r>
-      <w:r>
-        <w:rPr>
-          <w:rStyle w:val="NormalTok"/>
-        </w:rPr>
-        <w:t xml:space="preserve"> BachDegree)) </w:t>
-      </w:r>
-      <w:r>
-        <w:rPr>
-          <w:rStyle w:val="OperatorTok"/>
-        </w:rPr>
-        <w:t xml:space="preserve">+</w:t>
-      </w:r>
-      <w:r>
-        <w:rPr>
-          <w:rStyle w:val="StringTok"/>
-        </w:rPr>
-        <w:t xml:space="preserve"> </w:t>
-      </w:r>
-      <w:r>
-        <w:rPr>
-          <w:rStyle w:val="KeywordTok"/>
-        </w:rPr>
-        <w:t xml:space="preserve">geom_histogram</w:t>
-      </w:r>
-      <w:r>
-        <w:rPr>
-          <w:rStyle w:val="NormalTok"/>
-        </w:rPr>
-        <w:t xml:space="preserve">(</w:t>
-      </w:r>
-      <w:r>
-        <w:rPr>
-          <w:rStyle w:val="DataTypeTok"/>
-        </w:rPr>
-        <w:t xml:space="preserve">binwidth=</w:t>
-      </w:r>
-      <w:r>
-        <w:rPr>
-          <w:rStyle w:val="DecValTok"/>
-        </w:rPr>
-        <w:t xml:space="preserve">1</w:t>
-      </w:r>
-      <w:r>
-        <w:rPr>
-          <w:rStyle w:val="NormalTok"/>
-        </w:rPr>
-        <w:t xml:space="preserve">) </w:t>
-      </w:r>
-      <w:r>
-        <w:rPr>
-          <w:rStyle w:val="OperatorTok"/>
-        </w:rPr>
-        <w:t xml:space="preserve">+</w:t>
-      </w:r>
-      <w:r>
-        <w:rPr>
-          <w:rStyle w:val="StringTok"/>
-        </w:rPr>
-        <w:t xml:space="preserve">   </w:t>
-      </w:r>
-      <w:r>
-        <w:br w:type="textWrapping"/>
-      </w:r>
-      <w:r>
-        <w:rPr>
-          <w:rStyle w:val="StringTok"/>
-        </w:rPr>
-        <w:t xml:space="preserve">  </w:t>
-      </w:r>
-      <w:r>
-        <w:rPr>
-          <w:rStyle w:val="KeywordTok"/>
-        </w:rPr>
-        <w:t xml:space="preserve">ggtitle</w:t>
-      </w:r>
-      <w:r>
-        <w:rPr>
-          <w:rStyle w:val="NormalTok"/>
-        </w:rPr>
-        <w:t xml:space="preserve">(</w:t>
-      </w:r>
-      <w:r>
-        <w:rPr>
-          <w:rStyle w:val="StringTok"/>
-        </w:rPr>
-        <w:t xml:space="preserve">"Histogram of Bachelor Degree"</w:t>
-      </w:r>
-      <w:r>
-        <w:rPr>
-          <w:rStyle w:val="NormalTok"/>
-        </w:rPr>
-        <w:t xml:space="preserve">) </w:t>
-      </w:r>
-      <w:r>
-        <w:rPr>
-          <w:rStyle w:val="OperatorTok"/>
-        </w:rPr>
-        <w:t xml:space="preserve">+</w:t>
-      </w:r>
-      <w:r>
-        <w:br w:type="textWrapping"/>
-      </w:r>
-      <w:r>
-        <w:rPr>
-          <w:rStyle w:val="StringTok"/>
-        </w:rPr>
-        <w:t xml:space="preserve">  </w:t>
-      </w:r>
-      <w:r>
-        <w:rPr>
-          <w:rStyle w:val="KeywordTok"/>
-        </w:rPr>
-        <w:t xml:space="preserve">labs</w:t>
-      </w:r>
-      <w:r>
-        <w:rPr>
-          <w:rStyle w:val="NormalTok"/>
-        </w:rPr>
-        <w:t xml:space="preserve">(</w:t>
-      </w:r>
-      <w:r>
-        <w:rPr>
-          <w:rStyle w:val="DataTypeTok"/>
-        </w:rPr>
-        <w:t xml:space="preserve">x =</w:t>
-      </w:r>
-      <w:r>
-        <w:rPr>
-          <w:rStyle w:val="NormalTok"/>
-        </w:rPr>
-        <w:t xml:space="preserve"> </w:t>
-      </w:r>
-      <w:r>
-        <w:rPr>
-          <w:rStyle w:val="StringTok"/>
-        </w:rPr>
-        <w:t xml:space="preserve">"Count of Bachelor Degrees"</w:t>
-      </w:r>
-      <w:r>
-        <w:rPr>
-          <w:rStyle w:val="NormalTok"/>
-        </w:rPr>
-        <w:t xml:space="preserve">, </w:t>
-      </w:r>
-      <w:r>
-        <w:rPr>
-          <w:rStyle w:val="DataTypeTok"/>
-        </w:rPr>
-        <w:t xml:space="preserve">y =</w:t>
-      </w:r>
-      <w:r>
-        <w:rPr>
-          <w:rStyle w:val="NormalTok"/>
-        </w:rPr>
-        <w:t xml:space="preserve"> </w:t>
-      </w:r>
-      <w:r>
-        <w:rPr>
-          <w:rStyle w:val="StringTok"/>
-        </w:rPr>
-        <w:t xml:space="preserve">"Frequency"</w:t>
-      </w:r>
-      <w:r>
-        <w:rPr>
-          <w:rStyle w:val="NormalTok"/>
-        </w:rPr>
-        <w:t xml:space="preserve">) </w:t>
-      </w:r>
-      <w:r>
-        <w:rPr>
-          <w:rStyle w:val="OperatorTok"/>
-        </w:rPr>
-        <w:t xml:space="preserve">+</w:t>
-      </w:r>
-      <w:r>
-        <w:br w:type="textWrapping"/>
-      </w:r>
-      <w:r>
-        <w:rPr>
-          <w:rStyle w:val="StringTok"/>
-        </w:rPr>
-        <w:t xml:space="preserve">  </w:t>
-      </w:r>
-      <w:r>
-        <w:rPr>
-          <w:rStyle w:val="KeywordTok"/>
-        </w:rPr>
-        <w:t xml:space="preserve">geom_density</w:t>
-      </w:r>
-      <w:r>
-        <w:rPr>
-          <w:rStyle w:val="NormalTok"/>
-        </w:rPr>
-        <w:t xml:space="preserve">(</w:t>
-      </w:r>
-      <w:r>
-        <w:rPr>
-          <w:rStyle w:val="KeywordTok"/>
-        </w:rPr>
-        <w:t xml:space="preserve">aes</w:t>
-      </w:r>
-      <w:r>
-        <w:rPr>
-          <w:rStyle w:val="NormalTok"/>
-        </w:rPr>
-        <w:t xml:space="preserve">(</w:t>
-      </w:r>
-      <w:r>
-        <w:rPr>
-          <w:rStyle w:val="DataTypeTok"/>
-        </w:rPr>
-        <w:t xml:space="preserve">y=</w:t>
-      </w:r>
-      <w:r>
-        <w:rPr>
-          <w:rStyle w:val="FloatTok"/>
-        </w:rPr>
-        <w:t xml:space="preserve">0.045</w:t>
-      </w:r>
-      <w:r>
-        <w:rPr>
-          <w:rStyle w:val="OperatorTok"/>
-        </w:rPr>
-        <w:t xml:space="preserve">*</w:t>
-      </w:r>
-      <w:r>
-        <w:rPr>
-          <w:rStyle w:val="NormalTok"/>
-        </w:rPr>
-        <w:t xml:space="preserve">..count..), </w:t>
-      </w:r>
-      <w:r>
-        <w:rPr>
-          <w:rStyle w:val="DataTypeTok"/>
-        </w:rPr>
-        <w:t xml:space="preserve">colour=</w:t>
-      </w:r>
-      <w:r>
-        <w:rPr>
-          <w:rStyle w:val="StringTok"/>
-        </w:rPr>
-        <w:t xml:space="preserve">"red"</w:t>
-      </w:r>
-      <w:r>
-        <w:rPr>
-          <w:rStyle w:val="NormalTok"/>
-        </w:rPr>
-        <w:t xml:space="preserve">)</w:t>
-      </w:r>
-    </w:p>
-    <w:p>
-      <w:pPr>
-        <w:pStyle w:val="FirstParagraph"/>
-      </w:pPr>
-      <w:r>
-        <w:drawing>
-          <wp:inline>
-            <wp:extent cx="4620126" cy="3696101"/>
-            <wp:effectExtent b="0" l="0" r="0" t="0"/>
-            <wp:docPr descr="" title="" id="1" name="Picture"/>
-            <a:graphic>
-              <a:graphicData uri="http://schemas.openxmlformats.org/drawingml/2006/picture">
-                <pic:pic>
-                  <pic:nvPicPr>
-                    <pic:cNvPr descr="ACS_Analysis_files/figure-docx/unnamed-chunk-8-1.png" id="0" name="Picture"/>
                     <pic:cNvPicPr>
                       <a:picLocks noChangeArrowheads="1" noChangeAspect="1"/>
                     </pic:cNvPicPr>
@@ -2451,65 +1728,73 @@
     </w:p>
     <w:p>
       <w:pPr>
-        <w:pStyle w:val="BodyText"/>
-      </w:pPr>
-      <w:r>
-        <w:t xml:space="preserve">A normal distribution cannot accurately be used as a model for this data because again, the data is so</w:t>
-      </w:r>
-      <w:r>
-        <w:t xml:space="preserve"> </w:t>
-      </w:r>
-      <w:r>
-        <w:t xml:space="preserve">heavily skewed left and the data is also fairly random looking at all the peaks and valleys.</w:t>
-      </w:r>
-    </w:p>
-    <w:p>
-      <w:pPr>
-        <w:pStyle w:val="BodyText"/>
-      </w:pPr>
-      <w:r>
-        <w:t xml:space="preserve">Probability Plot of the HSDegree variable:</w:t>
-      </w:r>
-    </w:p>
-    <w:p>
-      <w:pPr>
         <w:pStyle w:val="SourceCode"/>
       </w:pPr>
       <w:r>
         <w:rPr>
           <w:rStyle w:val="KeywordTok"/>
         </w:rPr>
-        <w:t xml:space="preserve">qqnorm</w:t>
-      </w:r>
-      <w:r>
-        <w:rPr>
-          <w:rStyle w:val="NormalTok"/>
-        </w:rPr>
-        <w:t xml:space="preserve">(comm_sur</w:t>
+        <w:t xml:space="preserve">ggplot</w:t>
+      </w:r>
+      <w:r>
+        <w:rPr>
+          <w:rStyle w:val="NormalTok"/>
+        </w:rPr>
+        <w:t xml:space="preserve">(comm_sur, </w:t>
+      </w:r>
+      <w:r>
+        <w:rPr>
+          <w:rStyle w:val="KeywordTok"/>
+        </w:rPr>
+        <w:t xml:space="preserve">aes</w:t>
+      </w:r>
+      <w:r>
+        <w:rPr>
+          <w:rStyle w:val="NormalTok"/>
+        </w:rPr>
+        <w:t xml:space="preserve">(</w:t>
+      </w:r>
+      <w:r>
+        <w:rPr>
+          <w:rStyle w:val="DataTypeTok"/>
+        </w:rPr>
+        <w:t xml:space="preserve">x =</w:t>
+      </w:r>
+      <w:r>
+        <w:rPr>
+          <w:rStyle w:val="NormalTok"/>
+        </w:rPr>
+        <w:t xml:space="preserve"> BachDegree)) </w:t>
       </w:r>
       <w:r>
         <w:rPr>
           <w:rStyle w:val="OperatorTok"/>
         </w:rPr>
-        <w:t xml:space="preserve">$</w:t>
-      </w:r>
-      <w:r>
-        <w:rPr>
-          <w:rStyle w:val="NormalTok"/>
-        </w:rPr>
-        <w:t xml:space="preserve">BachDegree, </w:t>
+        <w:t xml:space="preserve">+</w:t>
+      </w:r>
+      <w:r>
+        <w:rPr>
+          <w:rStyle w:val="StringTok"/>
+        </w:rPr>
+        <w:t xml:space="preserve"> </w:t>
+      </w:r>
+      <w:r>
+        <w:rPr>
+          <w:rStyle w:val="KeywordTok"/>
+        </w:rPr>
+        <w:t xml:space="preserve">geom_histogram</w:t>
+      </w:r>
+      <w:r>
+        <w:rPr>
+          <w:rStyle w:val="NormalTok"/>
+        </w:rPr>
+        <w:t xml:space="preserve">(</w:t>
       </w:r>
       <w:r>
         <w:rPr>
           <w:rStyle w:val="DataTypeTok"/>
         </w:rPr>
-        <w:t xml:space="preserve">pch =</w:t>
-      </w:r>
-      <w:r>
-        <w:rPr>
-          <w:rStyle w:val="NormalTok"/>
-        </w:rPr>
-        <w:t xml:space="preserve"> </w:t>
+        <w:t xml:space="preserve">binwidth=</w:t>
       </w:r>
       <w:r>
         <w:rPr>
@@ -2521,64 +1806,109 @@
         <w:rPr>
           <w:rStyle w:val="NormalTok"/>
         </w:rPr>
+        <w:t xml:space="preserve">) </w:t>
+      </w:r>
+      <w:r>
+        <w:rPr>
+          <w:rStyle w:val="OperatorTok"/>
+        </w:rPr>
+        <w:t xml:space="preserve">+</w:t>
+      </w:r>
+      <w:r>
+        <w:rPr>
+          <w:rStyle w:val="StringTok"/>
+        </w:rPr>
+        <w:t xml:space="preserve">   </w:t>
+      </w:r>
+      <w:r>
+        <w:br w:type="textWrapping"/>
+      </w:r>
+      <w:r>
+        <w:rPr>
+          <w:rStyle w:val="StringTok"/>
+        </w:rPr>
+        <w:t xml:space="preserve">  </w:t>
+      </w:r>
+      <w:r>
+        <w:rPr>
+          <w:rStyle w:val="KeywordTok"/>
+        </w:rPr>
+        <w:t xml:space="preserve">ggtitle</w:t>
+      </w:r>
+      <w:r>
+        <w:rPr>
+          <w:rStyle w:val="NormalTok"/>
+        </w:rPr>
+        <w:t xml:space="preserve">(</w:t>
+      </w:r>
+      <w:r>
+        <w:rPr>
+          <w:rStyle w:val="StringTok"/>
+        </w:rPr>
+        <w:t xml:space="preserve">"Histogram of Bachelor Degree"</w:t>
+      </w:r>
+      <w:r>
+        <w:rPr>
+          <w:rStyle w:val="NormalTok"/>
+        </w:rPr>
+        <w:t xml:space="preserve">) </w:t>
+      </w:r>
+      <w:r>
+        <w:rPr>
+          <w:rStyle w:val="OperatorTok"/>
+        </w:rPr>
+        <w:t xml:space="preserve">+</w:t>
+      </w:r>
+      <w:r>
+        <w:br w:type="textWrapping"/>
+      </w:r>
+      <w:r>
+        <w:rPr>
+          <w:rStyle w:val="StringTok"/>
+        </w:rPr>
+        <w:t xml:space="preserve">  </w:t>
+      </w:r>
+      <w:r>
+        <w:rPr>
+          <w:rStyle w:val="KeywordTok"/>
+        </w:rPr>
+        <w:t xml:space="preserve">labs</w:t>
+      </w:r>
+      <w:r>
+        <w:rPr>
+          <w:rStyle w:val="NormalTok"/>
+        </w:rPr>
+        <w:t xml:space="preserve">(</w:t>
+      </w:r>
+      <w:r>
+        <w:rPr>
+          <w:rStyle w:val="DataTypeTok"/>
+        </w:rPr>
+        <w:t xml:space="preserve">x =</w:t>
+      </w:r>
+      <w:r>
+        <w:rPr>
+          <w:rStyle w:val="NormalTok"/>
+        </w:rPr>
+        <w:t xml:space="preserve"> </w:t>
+      </w:r>
+      <w:r>
+        <w:rPr>
+          <w:rStyle w:val="StringTok"/>
+        </w:rPr>
+        <w:t xml:space="preserve">"Count of Bachelor Degrees"</w:t>
+      </w:r>
+      <w:r>
+        <w:rPr>
+          <w:rStyle w:val="NormalTok"/>
+        </w:rPr>
         <w:t xml:space="preserve">, </w:t>
       </w:r>
       <w:r>
         <w:rPr>
           <w:rStyle w:val="DataTypeTok"/>
         </w:rPr>
-        <w:t xml:space="preserve">frame =</w:t>
-      </w:r>
-      <w:r>
-        <w:rPr>
-          <w:rStyle w:val="NormalTok"/>
-        </w:rPr>
-        <w:t xml:space="preserve"> </w:t>
-      </w:r>
-      <w:r>
-        <w:rPr>
-          <w:rStyle w:val="OtherTok"/>
-        </w:rPr>
-        <w:t xml:space="preserve">FALSE</w:t>
-      </w:r>
-      <w:r>
-        <w:rPr>
-          <w:rStyle w:val="NormalTok"/>
-        </w:rPr>
-        <w:t xml:space="preserve">)</w:t>
-      </w:r>
-      <w:r>
-        <w:br w:type="textWrapping"/>
-      </w:r>
-      <w:r>
-        <w:rPr>
-          <w:rStyle w:val="KeywordTok"/>
-        </w:rPr>
-        <w:t xml:space="preserve">qqline</w:t>
-      </w:r>
-      <w:r>
-        <w:rPr>
-          <w:rStyle w:val="NormalTok"/>
-        </w:rPr>
-        <w:t xml:space="preserve">(comm_sur</w:t>
-      </w:r>
-      <w:r>
-        <w:rPr>
-          <w:rStyle w:val="OperatorTok"/>
-        </w:rPr>
-        <w:t xml:space="preserve">$</w:t>
-      </w:r>
-      <w:r>
-        <w:rPr>
-          <w:rStyle w:val="NormalTok"/>
-        </w:rPr>
-        <w:t xml:space="preserve">BachDegree, </w:t>
-      </w:r>
-      <w:r>
-        <w:rPr>
-          <w:rStyle w:val="DataTypeTok"/>
-        </w:rPr>
-        <w:t xml:space="preserve">col =</w:t>
+        <w:t xml:space="preserve">y =</w:t>
       </w:r>
       <w:r>
         <w:rPr>
@@ -2590,31 +1920,7 @@
         <w:rPr>
           <w:rStyle w:val="StringTok"/>
         </w:rPr>
-        <w:t xml:space="preserve">"steelblue"</w:t>
-      </w:r>
-      <w:r>
-        <w:rPr>
-          <w:rStyle w:val="NormalTok"/>
-        </w:rPr>
-        <w:t xml:space="preserve">, </w:t>
-      </w:r>
-      <w:r>
-        <w:rPr>
-          <w:rStyle w:val="DataTypeTok"/>
-        </w:rPr>
-        <w:t xml:space="preserve">lwd =</w:t>
-      </w:r>
-      <w:r>
-        <w:rPr>
-          <w:rStyle w:val="NormalTok"/>
-        </w:rPr>
-        <w:t xml:space="preserve"> </w:t>
-      </w:r>
-      <w:r>
-        <w:rPr>
-          <w:rStyle w:val="DecValTok"/>
-        </w:rPr>
-        <w:t xml:space="preserve">2</w:t>
+        <w:t xml:space="preserve">"Frequency"</w:t>
       </w:r>
       <w:r>
         <w:rPr>
@@ -2637,7 +1943,7 @@
               <a:graphicData uri="http://schemas.openxmlformats.org/drawingml/2006/picture">
                 <pic:pic>
                   <pic:nvPicPr>
-                    <pic:cNvPr descr="ACS_Analysis_files/figure-docx/unnamed-chunk-9-1.png" id="0" name="Picture"/>
+                    <pic:cNvPr descr="ACS_Analysis_files/figure-docx/unnamed-chunk-7-2.png" id="0" name="Picture"/>
                     <pic:cNvPicPr>
                       <a:picLocks noChangeArrowheads="1" noChangeAspect="1"/>
                     </pic:cNvPicPr>
@@ -2675,6 +1981,618 @@
         <w:pStyle w:val="BodyText"/>
       </w:pPr>
       <w:r>
+        <w:t xml:space="preserve">Analysis:</w:t>
+      </w:r>
+    </w:p>
+    <w:p>
+      <w:pPr>
+        <w:numPr>
+          <w:numId w:val="1004"/>
+          <w:ilvl w:val="0"/>
+        </w:numPr>
+      </w:pPr>
+      <w:r>
+        <w:t xml:space="preserve">The histogram does not appear to be unimodel. While there is one dominant hump at 30, there’s also other smaller ones throughout the disribution, especially above 30.</w:t>
+      </w:r>
+    </w:p>
+    <w:p>
+      <w:pPr>
+        <w:numPr>
+          <w:numId w:val="1004"/>
+          <w:ilvl w:val="0"/>
+        </w:numPr>
+      </w:pPr>
+      <w:r>
+        <w:t xml:space="preserve">The histogram is clearly skewed left, with counts below 40 dominating the graph.</w:t>
+      </w:r>
+    </w:p>
+    <w:p>
+      <w:pPr>
+        <w:numPr>
+          <w:numId w:val="1004"/>
+          <w:ilvl w:val="0"/>
+        </w:numPr>
+      </w:pPr>
+      <w:r>
+        <w:t xml:space="preserve">There are clear sub-peaks throughout and the peak itself is (fairly far) left of center. It is not bell-shaped.</w:t>
+      </w:r>
+    </w:p>
+    <w:p>
+      <w:pPr>
+        <w:numPr>
+          <w:numId w:val="1004"/>
+          <w:ilvl w:val="0"/>
+        </w:numPr>
+      </w:pPr>
+      <w:r>
+        <w:t xml:space="preserve">Looking at the historgram as a whole (and without any other calculations), I’d say it is not normal; the distribution is skewed towards the lower values.</w:t>
+      </w:r>
+    </w:p>
+    <w:p>
+      <w:pPr>
+        <w:pStyle w:val="FirstParagraph"/>
+      </w:pPr>
+      <w:r>
+        <w:t xml:space="preserve">Adding normal curve to the histogram:</w:t>
+      </w:r>
+    </w:p>
+    <w:p>
+      <w:pPr>
+        <w:pStyle w:val="SourceCode"/>
+      </w:pPr>
+      <w:r>
+        <w:rPr>
+          <w:rStyle w:val="KeywordTok"/>
+        </w:rPr>
+        <w:t xml:space="preserve">ggplot</w:t>
+      </w:r>
+      <w:r>
+        <w:rPr>
+          <w:rStyle w:val="NormalTok"/>
+        </w:rPr>
+        <w:t xml:space="preserve">(comm_sur, </w:t>
+      </w:r>
+      <w:r>
+        <w:rPr>
+          <w:rStyle w:val="KeywordTok"/>
+        </w:rPr>
+        <w:t xml:space="preserve">aes</w:t>
+      </w:r>
+      <w:r>
+        <w:rPr>
+          <w:rStyle w:val="NormalTok"/>
+        </w:rPr>
+        <w:t xml:space="preserve">(</w:t>
+      </w:r>
+      <w:r>
+        <w:rPr>
+          <w:rStyle w:val="DataTypeTok"/>
+        </w:rPr>
+        <w:t xml:space="preserve">x =</w:t>
+      </w:r>
+      <w:r>
+        <w:rPr>
+          <w:rStyle w:val="NormalTok"/>
+        </w:rPr>
+        <w:t xml:space="preserve"> BachDegree)) </w:t>
+      </w:r>
+      <w:r>
+        <w:rPr>
+          <w:rStyle w:val="OperatorTok"/>
+        </w:rPr>
+        <w:t xml:space="preserve">+</w:t>
+      </w:r>
+      <w:r>
+        <w:rPr>
+          <w:rStyle w:val="StringTok"/>
+        </w:rPr>
+        <w:t xml:space="preserve"> </w:t>
+      </w:r>
+      <w:r>
+        <w:rPr>
+          <w:rStyle w:val="KeywordTok"/>
+        </w:rPr>
+        <w:t xml:space="preserve">geom_histogram</w:t>
+      </w:r>
+      <w:r>
+        <w:rPr>
+          <w:rStyle w:val="NormalTok"/>
+        </w:rPr>
+        <w:t xml:space="preserve">(</w:t>
+      </w:r>
+      <w:r>
+        <w:rPr>
+          <w:rStyle w:val="DataTypeTok"/>
+        </w:rPr>
+        <w:t xml:space="preserve">binwidth=</w:t>
+      </w:r>
+      <w:r>
+        <w:rPr>
+          <w:rStyle w:val="DecValTok"/>
+        </w:rPr>
+        <w:t xml:space="preserve">1</w:t>
+      </w:r>
+      <w:r>
+        <w:rPr>
+          <w:rStyle w:val="NormalTok"/>
+        </w:rPr>
+        <w:t xml:space="preserve">) </w:t>
+      </w:r>
+      <w:r>
+        <w:rPr>
+          <w:rStyle w:val="OperatorTok"/>
+        </w:rPr>
+        <w:t xml:space="preserve">+</w:t>
+      </w:r>
+      <w:r>
+        <w:rPr>
+          <w:rStyle w:val="StringTok"/>
+        </w:rPr>
+        <w:t xml:space="preserve">   </w:t>
+      </w:r>
+      <w:r>
+        <w:br w:type="textWrapping"/>
+      </w:r>
+      <w:r>
+        <w:rPr>
+          <w:rStyle w:val="StringTok"/>
+        </w:rPr>
+        <w:t xml:space="preserve">  </w:t>
+      </w:r>
+      <w:r>
+        <w:rPr>
+          <w:rStyle w:val="KeywordTok"/>
+        </w:rPr>
+        <w:t xml:space="preserve">ggtitle</w:t>
+      </w:r>
+      <w:r>
+        <w:rPr>
+          <w:rStyle w:val="NormalTok"/>
+        </w:rPr>
+        <w:t xml:space="preserve">(</w:t>
+      </w:r>
+      <w:r>
+        <w:rPr>
+          <w:rStyle w:val="StringTok"/>
+        </w:rPr>
+        <w:t xml:space="preserve">"Histogram of Bachelor Degree"</w:t>
+      </w:r>
+      <w:r>
+        <w:rPr>
+          <w:rStyle w:val="NormalTok"/>
+        </w:rPr>
+        <w:t xml:space="preserve">) </w:t>
+      </w:r>
+      <w:r>
+        <w:rPr>
+          <w:rStyle w:val="OperatorTok"/>
+        </w:rPr>
+        <w:t xml:space="preserve">+</w:t>
+      </w:r>
+      <w:r>
+        <w:br w:type="textWrapping"/>
+      </w:r>
+      <w:r>
+        <w:rPr>
+          <w:rStyle w:val="StringTok"/>
+        </w:rPr>
+        <w:t xml:space="preserve">  </w:t>
+      </w:r>
+      <w:r>
+        <w:rPr>
+          <w:rStyle w:val="KeywordTok"/>
+        </w:rPr>
+        <w:t xml:space="preserve">labs</w:t>
+      </w:r>
+      <w:r>
+        <w:rPr>
+          <w:rStyle w:val="NormalTok"/>
+        </w:rPr>
+        <w:t xml:space="preserve">(</w:t>
+      </w:r>
+      <w:r>
+        <w:rPr>
+          <w:rStyle w:val="DataTypeTok"/>
+        </w:rPr>
+        <w:t xml:space="preserve">x =</w:t>
+      </w:r>
+      <w:r>
+        <w:rPr>
+          <w:rStyle w:val="NormalTok"/>
+        </w:rPr>
+        <w:t xml:space="preserve"> </w:t>
+      </w:r>
+      <w:r>
+        <w:rPr>
+          <w:rStyle w:val="StringTok"/>
+        </w:rPr>
+        <w:t xml:space="preserve">"Count of Bachelor Degrees"</w:t>
+      </w:r>
+      <w:r>
+        <w:rPr>
+          <w:rStyle w:val="NormalTok"/>
+        </w:rPr>
+        <w:t xml:space="preserve">, </w:t>
+      </w:r>
+      <w:r>
+        <w:rPr>
+          <w:rStyle w:val="DataTypeTok"/>
+        </w:rPr>
+        <w:t xml:space="preserve">y =</w:t>
+      </w:r>
+      <w:r>
+        <w:rPr>
+          <w:rStyle w:val="NormalTok"/>
+        </w:rPr>
+        <w:t xml:space="preserve"> </w:t>
+      </w:r>
+      <w:r>
+        <w:rPr>
+          <w:rStyle w:val="StringTok"/>
+        </w:rPr>
+        <w:t xml:space="preserve">"Frequency"</w:t>
+      </w:r>
+      <w:r>
+        <w:rPr>
+          <w:rStyle w:val="NormalTok"/>
+        </w:rPr>
+        <w:t xml:space="preserve">) </w:t>
+      </w:r>
+      <w:r>
+        <w:rPr>
+          <w:rStyle w:val="OperatorTok"/>
+        </w:rPr>
+        <w:t xml:space="preserve">+</w:t>
+      </w:r>
+      <w:r>
+        <w:br w:type="textWrapping"/>
+      </w:r>
+      <w:r>
+        <w:rPr>
+          <w:rStyle w:val="StringTok"/>
+        </w:rPr>
+        <w:t xml:space="preserve">  </w:t>
+      </w:r>
+      <w:r>
+        <w:rPr>
+          <w:rStyle w:val="KeywordTok"/>
+        </w:rPr>
+        <w:t xml:space="preserve">geom_density</w:t>
+      </w:r>
+      <w:r>
+        <w:rPr>
+          <w:rStyle w:val="NormalTok"/>
+        </w:rPr>
+        <w:t xml:space="preserve">(</w:t>
+      </w:r>
+      <w:r>
+        <w:rPr>
+          <w:rStyle w:val="KeywordTok"/>
+        </w:rPr>
+        <w:t xml:space="preserve">aes</w:t>
+      </w:r>
+      <w:r>
+        <w:rPr>
+          <w:rStyle w:val="NormalTok"/>
+        </w:rPr>
+        <w:t xml:space="preserve">(</w:t>
+      </w:r>
+      <w:r>
+        <w:rPr>
+          <w:rStyle w:val="DataTypeTok"/>
+        </w:rPr>
+        <w:t xml:space="preserve">y=</w:t>
+      </w:r>
+      <w:r>
+        <w:rPr>
+          <w:rStyle w:val="FloatTok"/>
+        </w:rPr>
+        <w:t xml:space="preserve">0.045</w:t>
+      </w:r>
+      <w:r>
+        <w:rPr>
+          <w:rStyle w:val="OperatorTok"/>
+        </w:rPr>
+        <w:t xml:space="preserve">*</w:t>
+      </w:r>
+      <w:r>
+        <w:rPr>
+          <w:rStyle w:val="NormalTok"/>
+        </w:rPr>
+        <w:t xml:space="preserve">..count..), </w:t>
+      </w:r>
+      <w:r>
+        <w:rPr>
+          <w:rStyle w:val="DataTypeTok"/>
+        </w:rPr>
+        <w:t xml:space="preserve">colour=</w:t>
+      </w:r>
+      <w:r>
+        <w:rPr>
+          <w:rStyle w:val="StringTok"/>
+        </w:rPr>
+        <w:t xml:space="preserve">"red"</w:t>
+      </w:r>
+      <w:r>
+        <w:rPr>
+          <w:rStyle w:val="NormalTok"/>
+        </w:rPr>
+        <w:t xml:space="preserve">)</w:t>
+      </w:r>
+    </w:p>
+    <w:p>
+      <w:pPr>
+        <w:pStyle w:val="FirstParagraph"/>
+      </w:pPr>
+      <w:r>
+        <w:drawing>
+          <wp:inline>
+            <wp:extent cx="4620126" cy="3696101"/>
+            <wp:effectExtent b="0" l="0" r="0" t="0"/>
+            <wp:docPr descr="" title="" id="1" name="Picture"/>
+            <a:graphic>
+              <a:graphicData uri="http://schemas.openxmlformats.org/drawingml/2006/picture">
+                <pic:pic>
+                  <pic:nvPicPr>
+                    <pic:cNvPr descr="ACS_Analysis_files/figure-docx/unnamed-chunk-8-1.png" id="0" name="Picture"/>
+                    <pic:cNvPicPr>
+                      <a:picLocks noChangeArrowheads="1" noChangeAspect="1"/>
+                    </pic:cNvPicPr>
+                  </pic:nvPicPr>
+                  <pic:blipFill>
+                    <a:blip r:embed="rId27"/>
+                    <a:stretch>
+                      <a:fillRect/>
+                    </a:stretch>
+                  </pic:blipFill>
+                  <pic:spPr bwMode="auto">
+                    <a:xfrm>
+                      <a:off x="0" y="0"/>
+                      <a:ext cx="4620126" cy="3696101"/>
+                    </a:xfrm>
+                    <a:prstGeom prst="rect">
+                      <a:avLst/>
+                    </a:prstGeom>
+                    <a:noFill/>
+                    <a:ln w="9525">
+                      <a:noFill/>
+                      <a:headEnd/>
+                      <a:tailEnd/>
+                    </a:ln>
+                  </pic:spPr>
+                </pic:pic>
+              </a:graphicData>
+            </a:graphic>
+          </wp:inline>
+        </w:drawing>
+      </w:r>
+    </w:p>
+    <w:p>
+      <w:pPr>
+        <w:pStyle w:val="BodyText"/>
+      </w:pPr>
+      <w:r>
+        <w:t xml:space="preserve">A normal distribution cannot accurately be used as a model for this data because again, the data is so</w:t>
+      </w:r>
+      <w:r>
+        <w:t xml:space="preserve"> </w:t>
+      </w:r>
+      <w:r>
+        <w:t xml:space="preserve">heavily skewed left and the data is also fairly random looking at all the peaks and valleys.</w:t>
+      </w:r>
+    </w:p>
+    <w:p>
+      <w:pPr>
+        <w:pStyle w:val="BodyText"/>
+      </w:pPr>
+      <w:r>
+        <w:t xml:space="preserve">Probability Plot of the HSDegree variable:</w:t>
+      </w:r>
+    </w:p>
+    <w:p>
+      <w:pPr>
+        <w:pStyle w:val="SourceCode"/>
+      </w:pPr>
+      <w:r>
+        <w:rPr>
+          <w:rStyle w:val="KeywordTok"/>
+        </w:rPr>
+        <w:t xml:space="preserve">qqnorm</w:t>
+      </w:r>
+      <w:r>
+        <w:rPr>
+          <w:rStyle w:val="NormalTok"/>
+        </w:rPr>
+        <w:t xml:space="preserve">(comm_sur</w:t>
+      </w:r>
+      <w:r>
+        <w:rPr>
+          <w:rStyle w:val="OperatorTok"/>
+        </w:rPr>
+        <w:t xml:space="preserve">$</w:t>
+      </w:r>
+      <w:r>
+        <w:rPr>
+          <w:rStyle w:val="NormalTok"/>
+        </w:rPr>
+        <w:t xml:space="preserve">BachDegree, </w:t>
+      </w:r>
+      <w:r>
+        <w:rPr>
+          <w:rStyle w:val="DataTypeTok"/>
+        </w:rPr>
+        <w:t xml:space="preserve">pch =</w:t>
+      </w:r>
+      <w:r>
+        <w:rPr>
+          <w:rStyle w:val="NormalTok"/>
+        </w:rPr>
+        <w:t xml:space="preserve"> </w:t>
+      </w:r>
+      <w:r>
+        <w:rPr>
+          <w:rStyle w:val="DecValTok"/>
+        </w:rPr>
+        <w:t xml:space="preserve">1</w:t>
+      </w:r>
+      <w:r>
+        <w:rPr>
+          <w:rStyle w:val="NormalTok"/>
+        </w:rPr>
+        <w:t xml:space="preserve">, </w:t>
+      </w:r>
+      <w:r>
+        <w:rPr>
+          <w:rStyle w:val="DataTypeTok"/>
+        </w:rPr>
+        <w:t xml:space="preserve">frame =</w:t>
+      </w:r>
+      <w:r>
+        <w:rPr>
+          <w:rStyle w:val="NormalTok"/>
+        </w:rPr>
+        <w:t xml:space="preserve"> </w:t>
+      </w:r>
+      <w:r>
+        <w:rPr>
+          <w:rStyle w:val="OtherTok"/>
+        </w:rPr>
+        <w:t xml:space="preserve">FALSE</w:t>
+      </w:r>
+      <w:r>
+        <w:rPr>
+          <w:rStyle w:val="NormalTok"/>
+        </w:rPr>
+        <w:t xml:space="preserve">)</w:t>
+      </w:r>
+      <w:r>
+        <w:br w:type="textWrapping"/>
+      </w:r>
+      <w:r>
+        <w:rPr>
+          <w:rStyle w:val="KeywordTok"/>
+        </w:rPr>
+        <w:t xml:space="preserve">qqline</w:t>
+      </w:r>
+      <w:r>
+        <w:rPr>
+          <w:rStyle w:val="NormalTok"/>
+        </w:rPr>
+        <w:t xml:space="preserve">(comm_sur</w:t>
+      </w:r>
+      <w:r>
+        <w:rPr>
+          <w:rStyle w:val="OperatorTok"/>
+        </w:rPr>
+        <w:t xml:space="preserve">$</w:t>
+      </w:r>
+      <w:r>
+        <w:rPr>
+          <w:rStyle w:val="NormalTok"/>
+        </w:rPr>
+        <w:t xml:space="preserve">BachDegree, </w:t>
+      </w:r>
+      <w:r>
+        <w:rPr>
+          <w:rStyle w:val="DataTypeTok"/>
+        </w:rPr>
+        <w:t xml:space="preserve">col =</w:t>
+      </w:r>
+      <w:r>
+        <w:rPr>
+          <w:rStyle w:val="NormalTok"/>
+        </w:rPr>
+        <w:t xml:space="preserve"> </w:t>
+      </w:r>
+      <w:r>
+        <w:rPr>
+          <w:rStyle w:val="StringTok"/>
+        </w:rPr>
+        <w:t xml:space="preserve">"steelblue"</w:t>
+      </w:r>
+      <w:r>
+        <w:rPr>
+          <w:rStyle w:val="NormalTok"/>
+        </w:rPr>
+        <w:t xml:space="preserve">, </w:t>
+      </w:r>
+      <w:r>
+        <w:rPr>
+          <w:rStyle w:val="DataTypeTok"/>
+        </w:rPr>
+        <w:t xml:space="preserve">lwd =</w:t>
+      </w:r>
+      <w:r>
+        <w:rPr>
+          <w:rStyle w:val="NormalTok"/>
+        </w:rPr>
+        <w:t xml:space="preserve"> </w:t>
+      </w:r>
+      <w:r>
+        <w:rPr>
+          <w:rStyle w:val="DecValTok"/>
+        </w:rPr>
+        <w:t xml:space="preserve">2</w:t>
+      </w:r>
+      <w:r>
+        <w:rPr>
+          <w:rStyle w:val="NormalTok"/>
+        </w:rPr>
+        <w:t xml:space="preserve">)</w:t>
+      </w:r>
+    </w:p>
+    <w:p>
+      <w:pPr>
+        <w:pStyle w:val="FirstParagraph"/>
+      </w:pPr>
+      <w:r>
+        <w:drawing>
+          <wp:inline>
+            <wp:extent cx="4620126" cy="3696101"/>
+            <wp:effectExtent b="0" l="0" r="0" t="0"/>
+            <wp:docPr descr="" title="" id="1" name="Picture"/>
+            <a:graphic>
+              <a:graphicData uri="http://schemas.openxmlformats.org/drawingml/2006/picture">
+                <pic:pic>
+                  <pic:nvPicPr>
+                    <pic:cNvPr descr="ACS_Analysis_files/figure-docx/unnamed-chunk-9-1.png" id="0" name="Picture"/>
+                    <pic:cNvPicPr>
+                      <a:picLocks noChangeArrowheads="1" noChangeAspect="1"/>
+                    </pic:cNvPicPr>
+                  </pic:nvPicPr>
+                  <pic:blipFill>
+                    <a:blip r:embed="rId28"/>
+                    <a:stretch>
+                      <a:fillRect/>
+                    </a:stretch>
+                  </pic:blipFill>
+                  <pic:spPr bwMode="auto">
+                    <a:xfrm>
+                      <a:off x="0" y="0"/>
+                      <a:ext cx="4620126" cy="3696101"/>
+                    </a:xfrm>
+                    <a:prstGeom prst="rect">
+                      <a:avLst/>
+                    </a:prstGeom>
+                    <a:noFill/>
+                    <a:ln w="9525">
+                      <a:noFill/>
+                      <a:headEnd/>
+                      <a:tailEnd/>
+                    </a:ln>
+                  </pic:spPr>
+                </pic:pic>
+              </a:graphicData>
+            </a:graphic>
+          </wp:inline>
+        </w:drawing>
+      </w:r>
+    </w:p>
+    <w:p>
+      <w:pPr>
+        <w:pStyle w:val="BodyText"/>
+      </w:pPr>
+      <w:r>
         <w:t xml:space="preserve">The solid line is a reference line of the probability plot.</w:t>
       </w:r>
     </w:p>
@@ -2894,106 +2812,68 @@
     </w:p>
     <w:p>
       <w:pPr>
-        <w:pStyle w:val="SourceCode"/>
-      </w:pPr>
-      <w:r>
-        <w:rPr>
-          <w:rStyle w:val="VerbatimChar"/>
-        </w:rPr>
-        <w:t xml:space="preserve">* Skew - the value .328 says that the distribution has a short tail in the</w:t>
-      </w:r>
-      <w:r>
-        <w:br w:type="textWrapping"/>
-      </w:r>
-      <w:r>
-        <w:rPr>
-          <w:rStyle w:val="VerbatimChar"/>
-        </w:rPr>
-        <w:t xml:space="preserve">positive direction. This appears to be a more normal distribution.</w:t>
-      </w:r>
-      <w:r>
-        <w:br w:type="textWrapping"/>
-      </w:r>
-      <w:r>
-        <w:rPr>
-          <w:rStyle w:val="VerbatimChar"/>
-        </w:rPr>
-        <w:t xml:space="preserve">* Kurtosis - the value -0.28 shows that BachDegree is platykurtic (&lt;0) </w:t>
-      </w:r>
-      <w:r>
-        <w:br w:type="textWrapping"/>
-      </w:r>
-      <w:r>
-        <w:rPr>
-          <w:rStyle w:val="VerbatimChar"/>
-        </w:rPr>
-        <w:t xml:space="preserve">with the values (marginally) flat vis-a-vis the tails.</w:t>
-      </w:r>
-      <w:r>
-        <w:br w:type="textWrapping"/>
-      </w:r>
-      <w:r>
-        <w:br w:type="textWrapping"/>
-      </w:r>
-      <w:r>
-        <w:rPr>
-          <w:rStyle w:val="VerbatimChar"/>
-        </w:rPr>
-        <w:t xml:space="preserve">* z-scores - generally, according to the Discovering Statistics Using R</w:t>
-      </w:r>
-      <w:r>
-        <w:br w:type="textWrapping"/>
-      </w:r>
-      <w:r>
-        <w:rPr>
-          <w:rStyle w:val="VerbatimChar"/>
-        </w:rPr>
-        <w:t xml:space="preserve">"text", z-score is "the value of an observation expressed in standard</w:t>
-      </w:r>
-      <w:r>
-        <w:br w:type="textWrapping"/>
-      </w:r>
-      <w:r>
-        <w:rPr>
-          <w:rStyle w:val="VerbatimChar"/>
-        </w:rPr>
-        <w:t xml:space="preserve">deviation units." However, the z-score is not computed using stats.desc(). </w:t>
-      </w:r>
-      <w:r>
-        <w:br w:type="textWrapping"/>
-      </w:r>
-      <w:r>
-        <w:rPr>
-          <w:rStyle w:val="VerbatimChar"/>
-        </w:rPr>
-        <w:t xml:space="preserve">The value can be calculated, however, using z = (X - μ) / σ where z is the </w:t>
-      </w:r>
-      <w:r>
-        <w:br w:type="textWrapping"/>
-      </w:r>
-      <w:r>
-        <w:rPr>
-          <w:rStyle w:val="VerbatimChar"/>
-        </w:rPr>
-        <w:t xml:space="preserve">z-score, X is the value of the element, μ is the population mean, and σ is </w:t>
-      </w:r>
-      <w:r>
-        <w:br w:type="textWrapping"/>
-      </w:r>
-      <w:r>
-        <w:rPr>
-          <w:rStyle w:val="VerbatimChar"/>
-        </w:rPr>
-        <w:t xml:space="preserve">the standard deviation. In this case, we have no X, so I'm unsure what is</w:t>
-      </w:r>
-      <w:r>
-        <w:br w:type="textWrapping"/>
-      </w:r>
-      <w:r>
-        <w:rPr>
-          <w:rStyle w:val="VerbatimChar"/>
-        </w:rPr>
-        <w:t xml:space="preserve">expected.</w:t>
+        <w:numPr>
+          <w:numId w:val="1005"/>
+          <w:ilvl w:val="0"/>
+        </w:numPr>
+      </w:pPr>
+      <w:r>
+        <w:t xml:space="preserve">Skew - the value .328 says that the distribution has a short tail in the positive direction. This appears to be a more normal distribution.</w:t>
+      </w:r>
+    </w:p>
+    <w:p>
+      <w:pPr>
+        <w:numPr>
+          <w:numId w:val="1005"/>
+          <w:ilvl w:val="0"/>
+        </w:numPr>
+      </w:pPr>
+      <w:r>
+        <w:t xml:space="preserve">Kurtosis - the value -0.28 shows that BachDegree is platykurtic (&lt;0) with the values (marginally) flat vis-a-vis the tails.</w:t>
+      </w:r>
+    </w:p>
+    <w:p>
+      <w:pPr>
+        <w:numPr>
+          <w:numId w:val="1005"/>
+          <w:ilvl w:val="0"/>
+        </w:numPr>
+      </w:pPr>
+      <w:r>
+        <w:t xml:space="preserve">z-scores - generally, according to the Discovering Statistics Using R</w:t>
+      </w:r>
+      <w:r>
+        <w:t xml:space="preserve"> </w:t>
+      </w:r>
+      <w:r>
+        <w:t xml:space="preserve">“</w:t>
+      </w:r>
+      <w:r>
+        <w:t xml:space="preserve">text</w:t>
+      </w:r>
+      <w:r>
+        <w:t xml:space="preserve">”</w:t>
+      </w:r>
+      <w:r>
+        <w:t xml:space="preserve">, z-score is</w:t>
+      </w:r>
+      <w:r>
+        <w:t xml:space="preserve"> </w:t>
+      </w:r>
+      <w:r>
+        <w:t xml:space="preserve">“</w:t>
+      </w:r>
+      <w:r>
+        <w:t xml:space="preserve">the value of an observation expressed in standard deviation units.</w:t>
+      </w:r>
+      <w:r>
+        <w:t xml:space="preserve">”</w:t>
+      </w:r>
+      <w:r>
+        <w:t xml:space="preserve"> </w:t>
+      </w:r>
+      <w:r>
+        <w:t xml:space="preserve">However, the z-score is not computed using stats.desc(). The value can be calculated, however, using z = (X - μ) / σ where z is the z-score, X is the value of the element, μ is the population mean, and σ is the standard deviation. In this case, we have no X, so I’m unsure what is expected.</w:t>
       </w:r>
     </w:p>
     <w:sectPr/>
@@ -3232,11 +3112,268 @@
       </w:pPr>
     </w:lvl>
   </w:abstractNum>
+  <w:abstractNum w:abstractNumId="991">
+    <w:nsid w:val="ea454b4c"/>
+    <w:multiLevelType w:val="multilevel"/>
+    <w:lvl w:ilvl="0">
+      <w:numFmt w:val="bullet"/>
+      <w:lvlText w:val="•"/>
+      <w:lvlJc w:val="left"/>
+      <w:pPr>
+        <w:tabs>
+          <w:tab w:val="num" w:pos="0"/>
+        </w:tabs>
+        <w:ind w:left="480" w:hanging="480"/>
+      </w:pPr>
+    </w:lvl>
+    <w:lvl w:ilvl="1">
+      <w:numFmt w:val="bullet"/>
+      <w:lvlText w:val="–"/>
+      <w:lvlJc w:val="left"/>
+      <w:pPr>
+        <w:tabs>
+          <w:tab w:val="num" w:pos="720"/>
+        </w:tabs>
+        <w:ind w:left="1200" w:hanging="480"/>
+      </w:pPr>
+    </w:lvl>
+    <w:lvl w:ilvl="2">
+      <w:numFmt w:val="bullet"/>
+      <w:lvlText w:val="•"/>
+      <w:lvlJc w:val="left"/>
+      <w:pPr>
+        <w:tabs>
+          <w:tab w:val="num" w:pos="1440"/>
+        </w:tabs>
+        <w:ind w:left="1920" w:hanging="480"/>
+      </w:pPr>
+    </w:lvl>
+    <w:lvl w:ilvl="3">
+      <w:numFmt w:val="bullet"/>
+      <w:lvlText w:val="–"/>
+      <w:lvlJc w:val="left"/>
+      <w:pPr>
+        <w:tabs>
+          <w:tab w:val="num" w:pos="2160"/>
+        </w:tabs>
+        <w:ind w:left="2640" w:hanging="480"/>
+      </w:pPr>
+    </w:lvl>
+    <w:lvl w:ilvl="4">
+      <w:numFmt w:val="bullet"/>
+      <w:lvlText w:val="•"/>
+      <w:lvlJc w:val="left"/>
+      <w:pPr>
+        <w:tabs>
+          <w:tab w:val="num" w:pos="2880"/>
+        </w:tabs>
+        <w:ind w:left="3360" w:hanging="480"/>
+      </w:pPr>
+    </w:lvl>
+    <w:lvl w:ilvl="5">
+      <w:numFmt w:val="bullet"/>
+      <w:lvlText w:val="–"/>
+      <w:lvlJc w:val="left"/>
+      <w:pPr>
+        <w:tabs>
+          <w:tab w:val="num" w:pos="3600"/>
+        </w:tabs>
+        <w:ind w:left="4080" w:hanging="480"/>
+      </w:pPr>
+    </w:lvl>
+    <w:lvl w:ilvl="6">
+      <w:numFmt w:val="bullet"/>
+      <w:lvlText w:val="•"/>
+      <w:lvlJc w:val="left"/>
+      <w:pPr>
+        <w:tabs>
+          <w:tab w:val="num" w:pos="4320"/>
+        </w:tabs>
+        <w:ind w:left="4800" w:hanging="480"/>
+      </w:pPr>
+    </w:lvl>
+    <w:lvl w:ilvl="7">
+      <w:numFmt w:val="bullet"/>
+      <w:lvlText w:val="–"/>
+      <w:lvlJc w:val="left"/>
+      <w:pPr>
+        <w:tabs>
+          <w:tab w:val="num" w:pos="5040"/>
+        </w:tabs>
+        <w:ind w:left="5520" w:hanging="480"/>
+      </w:pPr>
+    </w:lvl>
+    <w:lvl w:ilvl="8">
+      <w:numFmt w:val="bullet"/>
+      <w:lvlText w:val="•"/>
+      <w:lvlJc w:val="left"/>
+      <w:pPr>
+        <w:tabs>
+          <w:tab w:val="num" w:pos="5760"/>
+        </w:tabs>
+        <w:ind w:left="6240" w:hanging="480"/>
+      </w:pPr>
+    </w:lvl>
+  </w:abstractNum>
+  <w:abstractNum w:abstractNumId="99721">
+    <w:nsid w:val="71315dca"/>
+    <w:multiLevelType w:val="multilevel"/>
+    <w:lvl w:ilvl="0">
+      <w:start w:val="1"/>
+      <w:numFmt w:val="lowerLetter"/>
+      <w:lvlText w:val="%1)"/>
+      <w:lvlJc w:val="left"/>
+      <w:pPr>
+        <w:tabs>
+          <w:tab w:val="num" w:pos="0"/>
+        </w:tabs>
+        <w:ind w:left="480" w:hanging="480"/>
+      </w:pPr>
+    </w:lvl>
+    <w:lvl w:ilvl="1">
+      <w:start w:val="1"/>
+      <w:numFmt w:val="lowerLetter"/>
+      <w:lvlText w:val="%2)"/>
+      <w:lvlJc w:val="left"/>
+      <w:pPr>
+        <w:tabs>
+          <w:tab w:val="num" w:pos="720"/>
+        </w:tabs>
+        <w:ind w:left="1200" w:hanging="480"/>
+      </w:pPr>
+    </w:lvl>
+    <w:lvl w:ilvl="2">
+      <w:start w:val="1"/>
+      <w:numFmt w:val="lowerLetter"/>
+      <w:lvlText w:val="%3)"/>
+      <w:lvlJc w:val="left"/>
+      <w:pPr>
+        <w:tabs>
+          <w:tab w:val="num" w:pos="1440"/>
+        </w:tabs>
+        <w:ind w:left="1920" w:hanging="480"/>
+      </w:pPr>
+    </w:lvl>
+    <w:lvl w:ilvl="3">
+      <w:start w:val="1"/>
+      <w:numFmt w:val="lowerLetter"/>
+      <w:lvlText w:val="%4)"/>
+      <w:lvlJc w:val="left"/>
+      <w:pPr>
+        <w:tabs>
+          <w:tab w:val="num" w:pos="2160"/>
+        </w:tabs>
+        <w:ind w:left="2640" w:hanging="480"/>
+      </w:pPr>
+    </w:lvl>
+    <w:lvl w:ilvl="4">
+      <w:start w:val="1"/>
+      <w:numFmt w:val="lowerLetter"/>
+      <w:lvlText w:val="%5)"/>
+      <w:lvlJc w:val="left"/>
+      <w:pPr>
+        <w:tabs>
+          <w:tab w:val="num" w:pos="2880"/>
+        </w:tabs>
+        <w:ind w:left="3360" w:hanging="480"/>
+      </w:pPr>
+    </w:lvl>
+    <w:lvl w:ilvl="5">
+      <w:start w:val="1"/>
+      <w:numFmt w:val="lowerLetter"/>
+      <w:lvlText w:val="%6)"/>
+      <w:lvlJc w:val="left"/>
+      <w:pPr>
+        <w:tabs>
+          <w:tab w:val="num" w:pos="3600"/>
+        </w:tabs>
+        <w:ind w:left="4080" w:hanging="480"/>
+      </w:pPr>
+    </w:lvl>
+    <w:lvl w:ilvl="6">
+      <w:start w:val="1"/>
+      <w:numFmt w:val="lowerLetter"/>
+      <w:lvlText w:val="%7)"/>
+      <w:lvlJc w:val="left"/>
+      <w:pPr>
+        <w:tabs>
+          <w:tab w:val="num" w:pos="4320"/>
+        </w:tabs>
+        <w:ind w:left="4800" w:hanging="480"/>
+      </w:pPr>
+    </w:lvl>
+    <w:lvl w:ilvl="7">
+      <w:start w:val="1"/>
+      <w:numFmt w:val="lowerLetter"/>
+      <w:lvlText w:val="%8)"/>
+      <w:lvlJc w:val="left"/>
+      <w:pPr>
+        <w:tabs>
+          <w:tab w:val="num" w:pos="5040"/>
+        </w:tabs>
+        <w:ind w:left="5520" w:hanging="480"/>
+      </w:pPr>
+    </w:lvl>
+    <w:lvl w:ilvl="8">
+      <w:start w:val="1"/>
+      <w:numFmt w:val="lowerLetter"/>
+      <w:lvlText w:val="%9)"/>
+      <w:lvlJc w:val="left"/>
+      <w:pPr>
+        <w:tabs>
+          <w:tab w:val="num" w:pos="5760"/>
+        </w:tabs>
+        <w:ind w:left="6240" w:hanging="480"/>
+      </w:pPr>
+    </w:lvl>
+  </w:abstractNum>
   <w:num w:numId="1000">
     <w:abstractNumId w:val="990"/>
   </w:num>
   <w:num w:numId="1000">
     <w:abstractNumId w:val="990"/>
+  </w:num>
+  <w:num w:numId="1001">
+    <w:abstractNumId w:val="991"/>
+  </w:num>
+  <w:num w:numId="1002">
+    <w:abstractNumId w:val="991"/>
+  </w:num>
+  <w:num w:numId="1003">
+    <w:abstractNumId w:val="991"/>
+  </w:num>
+  <w:num w:numId="1004">
+    <w:abstractNumId w:val="99721"/>
+    <w:lvlOverride w:ilvl="0">
+      <w:startOverride w:val="1"/>
+    </w:lvlOverride>
+    <w:lvlOverride w:ilvl="1">
+      <w:startOverride w:val="1"/>
+    </w:lvlOverride>
+    <w:lvlOverride w:ilvl="2">
+      <w:startOverride w:val="1"/>
+    </w:lvlOverride>
+    <w:lvlOverride w:ilvl="3">
+      <w:startOverride w:val="1"/>
+    </w:lvlOverride>
+    <w:lvlOverride w:ilvl="4">
+      <w:startOverride w:val="1"/>
+    </w:lvlOverride>
+    <w:lvlOverride w:ilvl="5">
+      <w:startOverride w:val="1"/>
+    </w:lvlOverride>
+    <w:lvlOverride w:ilvl="6">
+      <w:startOverride w:val="1"/>
+    </w:lvlOverride>
+    <w:lvlOverride w:ilvl="7">
+      <w:startOverride w:val="1"/>
+    </w:lvlOverride>
+    <w:lvlOverride w:ilvl="8">
+      <w:startOverride w:val="1"/>
+    </w:lvlOverride>
+  </w:num>
+  <w:num w:numId="1005">
+    <w:abstractNumId w:val="991"/>
   </w:num>
 </w:numbering>
 </file>

</xml_diff>